<commit_message>
Updated documentation to include steps for using MultiFileInputHeader.
</commit_message>
<xml_diff>
--- a/Workflow Components.docx
+++ b/Workflow Components.docx
@@ -1936,14 +1936,27 @@
       <w:r>
         <w:t xml:space="preserve">Figure </w:t>
       </w:r>
-      <w:fldSimple w:instr=" SEQ Figure \* ARABIC ">
-        <w:r>
-          <w:rPr>
-            <w:noProof/>
-          </w:rPr>
-          <w:t>1</w:t>
-        </w:r>
-      </w:fldSimple>
+      <w:r>
+        <w:fldChar w:fldCharType="begin"/>
+      </w:r>
+      <w:r>
+        <w:instrText xml:space="preserve"> SEQ Figure \* ARABIC </w:instrText>
+      </w:r>
+      <w:r>
+        <w:fldChar w:fldCharType="separate"/>
+      </w:r>
+      <w:r>
+        <w:rPr>
+          <w:noProof/>
+        </w:rPr>
+        <w:t>1</w:t>
+      </w:r>
+      <w:r>
+        <w:rPr>
+          <w:noProof/>
+        </w:rPr>
+        <w:fldChar w:fldCharType="end"/>
+      </w:r>
       <w:r>
         <w:t xml:space="preserve"> - Each component</w:t>
       </w:r>
@@ -9327,14 +9340,27 @@
       <w:r>
         <w:t xml:space="preserve">Figure </w:t>
       </w:r>
-      <w:fldSimple w:instr=" SEQ Figure \* ARABIC ">
-        <w:r>
-          <w:rPr>
-            <w:noProof/>
-          </w:rPr>
-          <w:t>2</w:t>
-        </w:r>
-      </w:fldSimple>
+      <w:r>
+        <w:fldChar w:fldCharType="begin"/>
+      </w:r>
+      <w:r>
+        <w:instrText xml:space="preserve"> SEQ Figure \* ARABIC </w:instrText>
+      </w:r>
+      <w:r>
+        <w:fldChar w:fldCharType="separate"/>
+      </w:r>
+      <w:r>
+        <w:rPr>
+          <w:noProof/>
+        </w:rPr>
+        <w:t>2</w:t>
+      </w:r>
+      <w:r>
+        <w:rPr>
+          <w:noProof/>
+        </w:rPr>
+        <w:fldChar w:fldCharType="end"/>
+      </w:r>
       <w:r>
         <w:t xml:space="preserve"> The component call stack.</w:t>
       </w:r>
@@ -12122,14 +12148,27 @@
       <w:r>
         <w:t xml:space="preserve">Figure </w:t>
       </w:r>
-      <w:fldSimple w:instr=" SEQ Figure \* ARABIC ">
-        <w:r>
-          <w:rPr>
-            <w:noProof/>
-          </w:rPr>
-          <w:t>3</w:t>
-        </w:r>
-      </w:fldSimple>
+      <w:r>
+        <w:fldChar w:fldCharType="begin"/>
+      </w:r>
+      <w:r>
+        <w:instrText xml:space="preserve"> SEQ Figure \* ARABIC </w:instrText>
+      </w:r>
+      <w:r>
+        <w:fldChar w:fldCharType="separate"/>
+      </w:r>
+      <w:r>
+        <w:rPr>
+          <w:noProof/>
+        </w:rPr>
+        <w:t>3</w:t>
+      </w:r>
+      <w:r>
+        <w:rPr>
+          <w:noProof/>
+        </w:rPr>
+        <w:fldChar w:fldCharType="end"/>
+      </w:r>
       <w:r>
         <w:t xml:space="preserve"> The Join component accepts two text inputs and outputs a tab-delimited file.</w:t>
       </w:r>
@@ -17506,14 +17545,27 @@
       <w:r>
         <w:t xml:space="preserve">Figure </w:t>
       </w:r>
-      <w:fldSimple w:instr=" SEQ Figure \* ARABIC ">
-        <w:r>
-          <w:rPr>
-            <w:noProof/>
-          </w:rPr>
-          <w:t>4</w:t>
-        </w:r>
-      </w:fldSimple>
+      <w:r>
+        <w:fldChar w:fldCharType="begin"/>
+      </w:r>
+      <w:r>
+        <w:instrText xml:space="preserve"> SEQ Figure \* ARABIC </w:instrText>
+      </w:r>
+      <w:r>
+        <w:fldChar w:fldCharType="separate"/>
+      </w:r>
+      <w:r>
+        <w:rPr>
+          <w:noProof/>
+        </w:rPr>
+        <w:t>4</w:t>
+      </w:r>
+      <w:r>
+        <w:rPr>
+          <w:noProof/>
+        </w:rPr>
+        <w:fldChar w:fldCharType="end"/>
+      </w:r>
       <w:r>
         <w:t xml:space="preserve"> </w:t>
       </w:r>
@@ -19837,14 +19889,27 @@
       <w:r>
         <w:t xml:space="preserve">Figure </w:t>
       </w:r>
-      <w:fldSimple w:instr=" SEQ Figure \* ARABIC ">
-        <w:r>
-          <w:rPr>
-            <w:noProof/>
-          </w:rPr>
-          <w:t>5</w:t>
-        </w:r>
-      </w:fldSimple>
+      <w:r>
+        <w:fldChar w:fldCharType="begin"/>
+      </w:r>
+      <w:r>
+        <w:instrText xml:space="preserve"> SEQ Figure \* ARABIC </w:instrText>
+      </w:r>
+      <w:r>
+        <w:fldChar w:fldCharType="separate"/>
+      </w:r>
+      <w:r>
+        <w:rPr>
+          <w:noProof/>
+        </w:rPr>
+        <w:t>5</w:t>
+      </w:r>
+      <w:r>
+        <w:rPr>
+          <w:noProof/>
+        </w:rPr>
+        <w:fldChar w:fldCharType="end"/>
+      </w:r>
       <w:r>
         <w:t xml:space="preserve"> An Options dialog box is automatically created from the XML Schema Definition for each component.</w:t>
       </w:r>
@@ -21443,14 +21508,27 @@
       <w:r>
         <w:t xml:space="preserve">Figure </w:t>
       </w:r>
-      <w:fldSimple w:instr=" SEQ Figure \* ARABIC ">
-        <w:r>
-          <w:rPr>
-            <w:noProof/>
-          </w:rPr>
-          <w:t>6</w:t>
-        </w:r>
-      </w:fldSimple>
+      <w:r>
+        <w:fldChar w:fldCharType="begin"/>
+      </w:r>
+      <w:r>
+        <w:instrText xml:space="preserve"> SEQ Figure \* ARABIC </w:instrText>
+      </w:r>
+      <w:r>
+        <w:fldChar w:fldCharType="separate"/>
+      </w:r>
+      <w:r>
+        <w:rPr>
+          <w:noProof/>
+        </w:rPr>
+        <w:t>6</w:t>
+      </w:r>
+      <w:r>
+        <w:rPr>
+          <w:noProof/>
+        </w:rPr>
+        <w:fldChar w:fldCharType="end"/>
+      </w:r>
       <w:r>
         <w:t xml:space="preserve"> - An example of several different OptionType elements being displayed to the user.</w:t>
       </w:r>
@@ -22886,14 +22964,27 @@
       <w:r>
         <w:t xml:space="preserve">Figure </w:t>
       </w:r>
-      <w:fldSimple w:instr=" SEQ Figure \* ARABIC ">
-        <w:r>
-          <w:rPr>
-            <w:noProof/>
-          </w:rPr>
-          <w:t>7</w:t>
-        </w:r>
-      </w:fldSimple>
+      <w:r>
+        <w:fldChar w:fldCharType="begin"/>
+      </w:r>
+      <w:r>
+        <w:instrText xml:space="preserve"> SEQ Figure \* ARABIC </w:instrText>
+      </w:r>
+      <w:r>
+        <w:fldChar w:fldCharType="separate"/>
+      </w:r>
+      <w:r>
+        <w:rPr>
+          <w:noProof/>
+        </w:rPr>
+        <w:t>7</w:t>
+      </w:r>
+      <w:r>
+        <w:rPr>
+          <w:noProof/>
+        </w:rPr>
+        <w:fldChar w:fldCharType="end"/>
+      </w:r>
       <w:r>
         <w:t xml:space="preserve"> The column header</w:t>
       </w:r>
@@ -23495,14 +23586,27 @@
       <w:r>
         <w:t xml:space="preserve">Figure </w:t>
       </w:r>
-      <w:fldSimple w:instr=" SEQ Figure \* ARABIC ">
-        <w:r>
-          <w:rPr>
-            <w:noProof/>
-          </w:rPr>
-          <w:t>8</w:t>
-        </w:r>
-      </w:fldSimple>
+      <w:r>
+        <w:fldChar w:fldCharType="begin"/>
+      </w:r>
+      <w:r>
+        <w:instrText xml:space="preserve"> SEQ Figure \* ARABIC </w:instrText>
+      </w:r>
+      <w:r>
+        <w:fldChar w:fldCharType="separate"/>
+      </w:r>
+      <w:r>
+        <w:rPr>
+          <w:noProof/>
+        </w:rPr>
+        <w:t>8</w:t>
+      </w:r>
+      <w:r>
+        <w:rPr>
+          <w:noProof/>
+        </w:rPr>
+        <w:fldChar w:fldCharType="end"/>
+      </w:r>
       <w:r>
         <w:t xml:space="preserve"> Matching columns using the regular expression "</w:t>
       </w:r>
@@ -23522,13 +23626,7 @@
         <w:pStyle w:val="Heading3"/>
       </w:pPr>
       <w:r>
-        <w:t>Options Based on Inputs (</w:t>
-      </w:r>
-      <w:r>
-        <w:t>Multi</w:t>
-      </w:r>
-      <w:r>
-        <w:t>-value Select)</w:t>
+        <w:t>Options Based on Inputs (Multi-value Select)</w:t>
       </w:r>
     </w:p>
     <w:p>
@@ -23545,12 +23643,7 @@
         <w:t xml:space="preserve">. If you want users to be able to select more than one value for a given option, </w:t>
       </w:r>
       <w:r>
-        <w:t>then follow instructions below to enable multi-valued options</w:t>
-      </w:r>
-      <w:bookmarkStart w:id="18" w:name="_GoBack"/>
-      <w:bookmarkEnd w:id="18"/>
-      <w:r>
-        <w:t>.</w:t>
+        <w:t>then follow instructions below to enable multi-valued options.</w:t>
       </w:r>
     </w:p>
     <w:p>
@@ -23583,16 +23676,7 @@
         <w:pStyle w:val="Heading5"/>
       </w:pPr>
       <w:r>
-        <w:t xml:space="preserve">Example: Creates </w:t>
-      </w:r>
-      <w:r>
-        <w:t>a</w:t>
-      </w:r>
-      <w:r>
-        <w:t xml:space="preserve"> multi-valued select box</w:t>
-      </w:r>
-      <w:r>
-        <w:t xml:space="preserve"> that allows the user to choose any number of columns from the previous component. </w:t>
+        <w:t xml:space="preserve">Example: Creates a multi-valued select box that allows the user to choose any number of columns from the previous component. </w:t>
       </w:r>
     </w:p>
     <w:p>
@@ -23612,13 +23696,7 @@
     </w:p>
     <w:p>
       <w:r>
-        <w:t xml:space="preserve">      &lt;xs:element type="MultiFileInputHeader" name="model" id="Model" default="</w:t>
-      </w:r>
-      <w:r>
-        <w:t>.*</w:t>
-      </w:r>
-      <w:r>
-        <w:t>" /&gt;</w:t>
+        <w:t xml:space="preserve">      &lt;xs:element type="MultiFileInputHeader" name="model" id="Model" default=".*" /&gt;</w:t>
       </w:r>
     </w:p>
     <w:p>
@@ -23675,17 +23753,63 @@
         <w:pStyle w:val="Heading4"/>
       </w:pPr>
       <w:r>
-        <w:t>Modify java wrapper, e.g. AFMMain.java, to use the new method getMultiOptionAsString.</w:t>
-      </w:r>
-    </w:p>
-    <w:p>
-      <w:r>
-        <w:t xml:space="preserve">Here's an example </w:t>
-      </w:r>
-      <w:r>
-        <w:t>for accessing the multi-valued option from within the Java wrapper.</w:t>
-      </w:r>
-    </w:p>
+        <w:t xml:space="preserve">Modify java </w:t>
+      </w:r>
+      <w:r>
+        <w:t>wrapper to use the</w:t>
+      </w:r>
+      <w:r>
+        <w:t xml:space="preserve"> method getMultiOptionAsString.</w:t>
+      </w:r>
+    </w:p>
+    <w:p>
+      <w:pPr>
+        <w:rPr>
+          <w:i/>
+        </w:rPr>
+      </w:pPr>
+      <w:r>
+        <w:t>Here's an example for accessing the multi-valued option from within the Java wrapper.</w:t>
+      </w:r>
+      <w:r>
+        <w:t xml:space="preserve"> In the code below, the identifier “model” refers to the </w:t>
+      </w:r>
+      <w:r>
+        <w:rPr>
+          <w:i/>
+        </w:rPr>
+        <w:t>name</w:t>
+      </w:r>
+      <w:r>
+        <w:t xml:space="preserve"> attribute of the element, e.g</w:t>
+      </w:r>
+      <w:r>
+        <w:rPr>
+          <w:i/>
+        </w:rPr>
+        <w:t xml:space="preserve">. </w:t>
+      </w:r>
+      <w:r>
+        <w:rPr>
+          <w:i/>
+        </w:rPr>
+        <w:t xml:space="preserve">&lt;xs:element type="MultiFileInputHeader" </w:t>
+      </w:r>
+      <w:r>
+        <w:rPr>
+          <w:b/>
+          <w:i/>
+        </w:rPr>
+        <w:t>name="model"</w:t>
+      </w:r>
+      <w:r>
+        <w:rPr>
+          <w:i/>
+        </w:rPr>
+        <w:t xml:space="preserve"> id="Model" default=".*" /&gt;</w:t>
+      </w:r>
+    </w:p>
+    <w:p/>
     <w:p>
       <w:r>
         <w:t xml:space="preserve">    @Override</w:t>
@@ -23704,7 +23828,18 @@
     <w:p>
       <w:r>
         <w:tab/>
-        <w:t>if (this.getMultiOptionAsString("model") != null) {</w:t>
+        <w:t>if (</w:t>
+      </w:r>
+      <w:bookmarkStart w:id="18" w:name="_GoBack"/>
+      <w:r>
+        <w:rPr>
+          <w:b/>
+        </w:rPr>
+        <w:t>this.getMultiOptionAsString("model")</w:t>
+      </w:r>
+      <w:bookmarkEnd w:id="18"/>
+      <w:r>
+        <w:t xml:space="preserve"> != null) {</w:t>
       </w:r>
     </w:p>
     <w:p/>
@@ -23722,6 +23857,7 @@
     </w:p>
     <w:p>
       <w:r>
+        <w:lastRenderedPageBreak/>
         <w:t xml:space="preserve">        </w:t>
       </w:r>
       <w:r>
@@ -23740,7 +23876,6 @@
     </w:p>
     <w:p>
       <w:r>
-        <w:lastRenderedPageBreak/>
         <w:tab/>
       </w:r>
       <w:r>
@@ -23862,14 +23997,27 @@
       <w:r>
         <w:t xml:space="preserve">Figure </w:t>
       </w:r>
-      <w:fldSimple w:instr=" SEQ Figure \* ARABIC ">
-        <w:r>
-          <w:rPr>
-            <w:noProof/>
-          </w:rPr>
-          <w:t>9</w:t>
-        </w:r>
-      </w:fldSimple>
+      <w:r>
+        <w:fldChar w:fldCharType="begin"/>
+      </w:r>
+      <w:r>
+        <w:instrText xml:space="preserve"> SEQ Figure \* ARABIC </w:instrText>
+      </w:r>
+      <w:r>
+        <w:fldChar w:fldCharType="separate"/>
+      </w:r>
+      <w:r>
+        <w:rPr>
+          <w:noProof/>
+        </w:rPr>
+        <w:t>9</w:t>
+      </w:r>
+      <w:r>
+        <w:rPr>
+          <w:noProof/>
+        </w:rPr>
+        <w:fldChar w:fldCharType="end"/>
+      </w:r>
       <w:r>
         <w:t xml:space="preserve"> The Workflows call stack.</w:t>
       </w:r>
@@ -24067,6 +24215,7 @@
         <w:pStyle w:val="NoSpacing"/>
       </w:pPr>
       <w:r>
+        <w:lastRenderedPageBreak/>
         <w:t>Once the Bootstrap Program is loaded, it has full control and can execute additional programs before returning its output (files or stdout) to the Component Wrapper. Any messages printed to the error stream while the program is running are also passed back to the Component Wrapper.</w:t>
       </w:r>
     </w:p>
@@ -24076,7 +24225,6 @@
       </w:pPr>
       <w:bookmarkStart w:id="21" w:name="_Toc451859394"/>
       <w:r>
-        <w:lastRenderedPageBreak/>
         <w:t>Component</w:t>
       </w:r>
       <w:r>
@@ -27659,14 +27807,27 @@
       <w:r>
         <w:t xml:space="preserve">Figure </w:t>
       </w:r>
-      <w:fldSimple w:instr=" SEQ Figure \* ARABIC ">
-        <w:r>
-          <w:rPr>
-            <w:noProof/>
-          </w:rPr>
-          <w:t>10</w:t>
-        </w:r>
-      </w:fldSimple>
+      <w:r>
+        <w:fldChar w:fldCharType="begin"/>
+      </w:r>
+      <w:r>
+        <w:instrText xml:space="preserve"> SEQ Figure \* ARABIC </w:instrText>
+      </w:r>
+      <w:r>
+        <w:fldChar w:fldCharType="separate"/>
+      </w:r>
+      <w:r>
+        <w:rPr>
+          <w:noProof/>
+        </w:rPr>
+        <w:t>10</w:t>
+      </w:r>
+      <w:r>
+        <w:rPr>
+          <w:noProof/>
+        </w:rPr>
+        <w:fldChar w:fldCharType="end"/>
+      </w:r>
       <w:r>
         <w:t xml:space="preserve"> Component with a single file output.</w:t>
       </w:r>
@@ -38094,7 +38255,7 @@
             </mc:Choice>
             <mc:Fallback>
               <w:pict>
-                <v:shapetype w14:anchorId="7154BB9D" id="_x0000_t110" coordsize="21600,21600" o:spt="110" path="m10800,l,10800,10800,21600,21600,10800xe">
+                <v:shapetype w14:anchorId="53364626" id="_x0000_t110" coordsize="21600,21600" o:spt="110" path="m10800,l,10800,10800,21600,21600,10800xe">
                   <v:stroke joinstyle="miter"/>
                   <v:path gradientshapeok="t" o:connecttype="rect" textboxrect="5400,5400,16200,16200"/>
                 </v:shapetype>
@@ -38125,7 +38286,7 @@
           <w:rPr>
             <w:noProof/>
           </w:rPr>
-          <w:t>26</w:t>
+          <w:t>18</w:t>
         </w:r>
         <w:r>
           <w:rPr>
@@ -38248,7 +38409,7 @@
         </mc:Choice>
         <mc:Fallback>
           <w:pict>
-            <v:shapetype w14:anchorId="29E30ABE" id="_x0000_t110" coordsize="21600,21600" o:spt="110" path="m10800,l,10800,10800,21600,21600,10800xe">
+            <v:shapetype w14:anchorId="65665601" id="_x0000_t110" coordsize="21600,21600" o:spt="110" path="m10800,l,10800,10800,21600,21600,10800xe">
               <v:stroke joinstyle="miter"/>
               <v:path gradientshapeok="t" o:connecttype="rect" textboxrect="5400,5400,16200,16200"/>
             </v:shapetype>
@@ -38357,7 +38518,7 @@
         <w:sz w:val="20"/>
         <w:szCs w:val="20"/>
       </w:rPr>
-      <w:t>June 4, 2017</w:t>
+      <w:t>June 5, 2017</w:t>
     </w:r>
     <w:r>
       <w:rPr>
@@ -38575,7 +38736,7 @@
         <w:sz w:val="20"/>
         <w:szCs w:val="20"/>
       </w:rPr>
-      <w:t>June 4, 2017</w:t>
+      <w:t>June 5, 2017</w:t>
     </w:r>
     <w:r>
       <w:rPr>
@@ -38753,7 +38914,7 @@
         </mc:Choice>
         <mc:Fallback>
           <w:pict>
-            <v:shapetype w14:anchorId="4E851DCC" id="_x0000_t110" coordsize="21600,21600" o:spt="110" path="m10800,l,10800,10800,21600,21600,10800xe">
+            <v:shapetype w14:anchorId="7D046520" id="_x0000_t110" coordsize="21600,21600" o:spt="110" path="m10800,l,10800,10800,21600,21600,10800xe">
               <v:stroke joinstyle="miter"/>
               <v:path gradientshapeok="t" o:connecttype="rect" textboxrect="5400,5400,16200,16200"/>
             </v:shapetype>
@@ -39925,7 +40086,7 @@
   <w:style w:type="paragraph" w:default="1" w:styleId="Normal">
     <w:name w:val="Normal"/>
     <w:qFormat/>
-    <w:rsid w:val="00A43C85"/>
+    <w:rsid w:val="003A467E"/>
   </w:style>
   <w:style w:type="paragraph" w:styleId="Heading1">
     <w:name w:val="heading 1"/>
@@ -45162,6 +45323,7 @@
     <w:rsid w:val="00832917"/>
     <w:rsid w:val="008706D2"/>
     <w:rsid w:val="00871190"/>
+    <w:rsid w:val="008A0EBB"/>
     <w:rsid w:val="008A1D49"/>
     <w:rsid w:val="00995CC0"/>
     <w:rsid w:val="009B505C"/>
@@ -45938,7 +46100,7 @@
 </file>
 
 <file path=customXml/itemProps1.xml><?xml version="1.0" encoding="utf-8"?>
-<ds:datastoreItem xmlns:ds="http://schemas.openxmlformats.org/officeDocument/2006/customXml" ds:itemID="{B7A1CAF3-7EB0-42B8-810A-ACB519BEC9E7}">
+<ds:datastoreItem xmlns:ds="http://schemas.openxmlformats.org/officeDocument/2006/customXml" ds:itemID="{6891B441-F1D0-4059-8E68-6482B11DC7B9}">
   <ds:schemaRefs>
     <ds:schemaRef ds:uri="http://schemas.openxmlformats.org/officeDocument/2006/bibliography"/>
   </ds:schemaRefs>

</xml_diff>